<commit_message>
Deleted console application - TrackerLibrary and created class library - TrackerLibrary
</commit_message>
<xml_diff>
--- a/documents/Tournament tracker.docx
+++ b/documents/Tournament tracker.docx
@@ -224,9 +224,6 @@
                   </w:rPr>
                   <w:alias w:val="Date"/>
                   <w:id w:val="13406932"/>
-                  <w:placeholder>
-                    <w:docPart w:val="DB10180259324B1DBC5E23840C712F1E"/>
-                  </w:placeholder>
                   <w:dataBinding w:prefixMappings="xmlns:ns0='http://schemas.microsoft.com/office/2006/coverPageProps'" w:xpath="/ns0:CoverPageProperties[1]/ns0:PublishDate[1]" w:storeItemID="{55AF091B-3C7A-41E3-B477-F2FDAA23CFDA}"/>
                   <w:date w:fullDate="2021-11-10T00:00:00Z">
                     <w:dateFormat w:val="M/d/yyyy"/>
@@ -8407,7 +8404,7 @@
         <w:shd w:val="clear" w:color="auto" w:fill="FFFFFF"/>
         <w:spacing w:before="40" w:beforeAutospacing="0" w:after="0" w:afterAutospacing="0"/>
         <w:rPr>
-          <w:ins w:id="545" w:author="Windows User" w:date="2021-11-11T16:04:00Z"/>
+          <w:ins w:id="545" w:author="Neelima Saraf" w:date="2021-11-15T16:12:00Z"/>
           <w:rStyle w:val="Emphasis"/>
           <w:rFonts w:ascii="Helvetica" w:hAnsi="Helvetica" w:cs="Helvetica"/>
           <w:b/>
@@ -8480,21 +8477,65 @@
           </w:pPr>
         </w:pPrChange>
       </w:pPr>
-      <w:ins w:id="549" w:author="Windows User" w:date="2021-11-11T16:04:00Z">
+      <w:ins w:id="549" w:author="Neelima Saraf" w:date="2021-11-15T16:12:00Z">
         <w:r>
           <w:rPr>
-            <w:rStyle w:val="Emphasis"/>
             <w:rFonts w:ascii="Helvetica" w:hAnsi="Helvetica" w:cs="Helvetica"/>
             <w:b/>
             <w:bCs/>
-            <w:i w:val="0"/>
-            <w:iCs w:val="0"/>
+            <w:i/>
+            <w:iCs/>
+            <w:noProof/>
             <w:color w:val="596169"/>
             <w:sz w:val="16"/>
             <w:szCs w:val="16"/>
           </w:rPr>
           <w:lastRenderedPageBreak/>
-          <w:t>Pages</w:t>
+          <w:drawing>
+            <wp:inline distT="0" distB="0" distL="0" distR="0">
+              <wp:extent cx="5943600" cy="2928718"/>
+              <wp:effectExtent l="19050" t="0" r="0" b="0"/>
+              <wp:docPr id="4" name="Picture 1"/>
+              <wp:cNvGraphicFramePr>
+                <a:graphicFrameLocks xmlns:a="http://schemas.openxmlformats.org/drawingml/2006/main" noChangeAspect="1"/>
+              </wp:cNvGraphicFramePr>
+              <a:graphic xmlns:a="http://schemas.openxmlformats.org/drawingml/2006/main">
+                <a:graphicData uri="http://schemas.openxmlformats.org/drawingml/2006/picture">
+                  <pic:pic xmlns:pic="http://schemas.openxmlformats.org/drawingml/2006/picture">
+                    <pic:nvPicPr>
+                      <pic:cNvPr id="0" name="Picture 1"/>
+                      <pic:cNvPicPr>
+                        <a:picLocks noChangeAspect="1" noChangeArrowheads="1"/>
+                      </pic:cNvPicPr>
+                    </pic:nvPicPr>
+                    <pic:blipFill>
+                      <a:blip r:embed="rId9" cstate="print"/>
+                      <a:srcRect/>
+                      <a:stretch>
+                        <a:fillRect/>
+                      </a:stretch>
+                    </pic:blipFill>
+                    <pic:spPr bwMode="auto">
+                      <a:xfrm>
+                        <a:off x="0" y="0"/>
+                        <a:ext cx="5943600" cy="2928718"/>
+                      </a:xfrm>
+                      <a:prstGeom prst="rect">
+                        <a:avLst/>
+                      </a:prstGeom>
+                      <a:noFill/>
+                      <a:ln w="9525">
+                        <a:noFill/>
+                        <a:miter lim="800000"/>
+                        <a:headEnd/>
+                        <a:tailEnd/>
+                      </a:ln>
+                    </pic:spPr>
+                  </pic:pic>
+                </a:graphicData>
+              </a:graphic>
+            </wp:inline>
+          </w:drawing>
         </w:r>
       </w:ins>
     </w:p>
@@ -8504,7 +8545,7 @@
         <w:shd w:val="clear" w:color="auto" w:fill="FFFFFF"/>
         <w:spacing w:before="40" w:beforeAutospacing="0" w:after="0" w:afterAutospacing="0"/>
         <w:rPr>
-          <w:ins w:id="550" w:author="Windows User" w:date="2021-11-10T21:27:00Z"/>
+          <w:ins w:id="550" w:author="Neelima Saraf" w:date="2021-11-15T16:12:00Z"/>
           <w:rStyle w:val="Emphasis"/>
           <w:rFonts w:ascii="Helvetica" w:hAnsi="Helvetica" w:cs="Helvetica"/>
           <w:b/>
@@ -8530,7 +8571,40 @@
           </w:pPr>
         </w:pPrChange>
       </w:pPr>
-      <w:ins w:id="552" w:author="Windows User" w:date="2021-11-11T16:04:00Z">
+    </w:p>
+    <w:p>
+      <w:pPr>
+        <w:pStyle w:val="NormalWeb"/>
+        <w:shd w:val="clear" w:color="auto" w:fill="FFFFFF"/>
+        <w:spacing w:before="40" w:beforeAutospacing="0" w:after="0" w:afterAutospacing="0"/>
+        <w:rPr>
+          <w:ins w:id="552" w:author="Neelima Saraf" w:date="2021-11-15T16:12:00Z"/>
+          <w:rStyle w:val="Emphasis"/>
+          <w:rFonts w:ascii="Helvetica" w:hAnsi="Helvetica" w:cs="Helvetica"/>
+          <w:b/>
+          <w:bCs/>
+          <w:i w:val="0"/>
+          <w:iCs w:val="0"/>
+          <w:color w:val="596169"/>
+          <w:sz w:val="16"/>
+          <w:szCs w:val="16"/>
+        </w:rPr>
+        <w:pPrChange w:id="553" w:author="Windows User" w:date="2021-11-10T21:13:00Z">
+          <w:pPr>
+            <w:pStyle w:val="NormalWeb"/>
+            <w:numPr>
+              <w:numId w:val="1"/>
+            </w:numPr>
+            <w:shd w:val="clear" w:color="auto" w:fill="FFFFFF"/>
+            <w:tabs>
+              <w:tab w:val="num" w:pos="720"/>
+            </w:tabs>
+            <w:spacing w:before="40" w:beforeAutospacing="0" w:after="0" w:afterAutospacing="0"/>
+            <w:ind w:left="320" w:hanging="360"/>
+          </w:pPr>
+        </w:pPrChange>
+      </w:pPr>
+      <w:ins w:id="554" w:author="Neelima Saraf" w:date="2021-11-15T16:13:00Z">
         <w:r>
           <w:rPr>
             <w:rFonts w:ascii="Helvetica" w:hAnsi="Helvetica" w:cs="Helvetica"/>
@@ -8542,12 +8616,254 @@
             <w:color w:val="596169"/>
             <w:sz w:val="16"/>
             <w:szCs w:val="16"/>
-            <w:rPrChange w:id="553" w:author="Unknown">
+          </w:rPr>
+          <w:drawing>
+            <wp:inline distT="0" distB="0" distL="0" distR="0">
+              <wp:extent cx="5943600" cy="3103940"/>
+              <wp:effectExtent l="19050" t="0" r="0" b="0"/>
+              <wp:docPr id="7" name="Picture 4"/>
+              <wp:cNvGraphicFramePr>
+                <a:graphicFrameLocks xmlns:a="http://schemas.openxmlformats.org/drawingml/2006/main" noChangeAspect="1"/>
+              </wp:cNvGraphicFramePr>
+              <a:graphic xmlns:a="http://schemas.openxmlformats.org/drawingml/2006/main">
+                <a:graphicData uri="http://schemas.openxmlformats.org/drawingml/2006/picture">
+                  <pic:pic xmlns:pic="http://schemas.openxmlformats.org/drawingml/2006/picture">
+                    <pic:nvPicPr>
+                      <pic:cNvPr id="0" name="Picture 4"/>
+                      <pic:cNvPicPr>
+                        <a:picLocks noChangeAspect="1" noChangeArrowheads="1"/>
+                      </pic:cNvPicPr>
+                    </pic:nvPicPr>
+                    <pic:blipFill>
+                      <a:blip r:embed="rId10" cstate="print"/>
+                      <a:srcRect/>
+                      <a:stretch>
+                        <a:fillRect/>
+                      </a:stretch>
+                    </pic:blipFill>
+                    <pic:spPr bwMode="auto">
+                      <a:xfrm>
+                        <a:off x="0" y="0"/>
+                        <a:ext cx="5943600" cy="3103940"/>
+                      </a:xfrm>
+                      <a:prstGeom prst="rect">
+                        <a:avLst/>
+                      </a:prstGeom>
+                      <a:noFill/>
+                      <a:ln w="9525">
+                        <a:noFill/>
+                        <a:miter lim="800000"/>
+                        <a:headEnd/>
+                        <a:tailEnd/>
+                      </a:ln>
+                    </pic:spPr>
+                  </pic:pic>
+                </a:graphicData>
+              </a:graphic>
+            </wp:inline>
+          </w:drawing>
+        </w:r>
+      </w:ins>
+    </w:p>
+    <w:p>
+      <w:pPr>
+        <w:pStyle w:val="NormalWeb"/>
+        <w:shd w:val="clear" w:color="auto" w:fill="FFFFFF"/>
+        <w:spacing w:before="40" w:beforeAutospacing="0" w:after="0" w:afterAutospacing="0"/>
+        <w:rPr>
+          <w:ins w:id="555" w:author="Neelima Saraf" w:date="2021-11-15T16:12:00Z"/>
+          <w:rStyle w:val="Emphasis"/>
+          <w:rFonts w:ascii="Helvetica" w:hAnsi="Helvetica" w:cs="Helvetica"/>
+          <w:b/>
+          <w:bCs/>
+          <w:i w:val="0"/>
+          <w:iCs w:val="0"/>
+          <w:color w:val="596169"/>
+          <w:sz w:val="16"/>
+          <w:szCs w:val="16"/>
+        </w:rPr>
+        <w:pPrChange w:id="556" w:author="Windows User" w:date="2021-11-10T21:13:00Z">
+          <w:pPr>
+            <w:pStyle w:val="NormalWeb"/>
+            <w:numPr>
+              <w:numId w:val="1"/>
+            </w:numPr>
+            <w:shd w:val="clear" w:color="auto" w:fill="FFFFFF"/>
+            <w:tabs>
+              <w:tab w:val="num" w:pos="720"/>
+            </w:tabs>
+            <w:spacing w:before="40" w:beforeAutospacing="0" w:after="0" w:afterAutospacing="0"/>
+            <w:ind w:left="320" w:hanging="360"/>
+          </w:pPr>
+        </w:pPrChange>
+      </w:pPr>
+    </w:p>
+    <w:p>
+      <w:pPr>
+        <w:pStyle w:val="NormalWeb"/>
+        <w:shd w:val="clear" w:color="auto" w:fill="FFFFFF"/>
+        <w:spacing w:before="40" w:beforeAutospacing="0" w:after="0" w:afterAutospacing="0"/>
+        <w:rPr>
+          <w:ins w:id="557" w:author="Neelima Saraf" w:date="2021-11-15T16:12:00Z"/>
+          <w:rStyle w:val="Emphasis"/>
+          <w:rFonts w:ascii="Helvetica" w:hAnsi="Helvetica" w:cs="Helvetica"/>
+          <w:b/>
+          <w:bCs/>
+          <w:i w:val="0"/>
+          <w:iCs w:val="0"/>
+          <w:color w:val="596169"/>
+          <w:sz w:val="16"/>
+          <w:szCs w:val="16"/>
+        </w:rPr>
+        <w:pPrChange w:id="558" w:author="Windows User" w:date="2021-11-10T21:13:00Z">
+          <w:pPr>
+            <w:pStyle w:val="NormalWeb"/>
+            <w:numPr>
+              <w:numId w:val="1"/>
+            </w:numPr>
+            <w:shd w:val="clear" w:color="auto" w:fill="FFFFFF"/>
+            <w:tabs>
+              <w:tab w:val="num" w:pos="720"/>
+            </w:tabs>
+            <w:spacing w:before="40" w:beforeAutospacing="0" w:after="0" w:afterAutospacing="0"/>
+            <w:ind w:left="320" w:hanging="360"/>
+          </w:pPr>
+        </w:pPrChange>
+      </w:pPr>
+    </w:p>
+    <w:p>
+      <w:pPr>
+        <w:pStyle w:val="NormalWeb"/>
+        <w:shd w:val="clear" w:color="auto" w:fill="FFFFFF"/>
+        <w:spacing w:before="40" w:beforeAutospacing="0" w:after="0" w:afterAutospacing="0"/>
+        <w:rPr>
+          <w:ins w:id="559" w:author="Neelima Saraf" w:date="2021-11-15T16:12:00Z"/>
+          <w:rStyle w:val="Emphasis"/>
+          <w:rFonts w:ascii="Helvetica" w:hAnsi="Helvetica" w:cs="Helvetica"/>
+          <w:b/>
+          <w:bCs/>
+          <w:i w:val="0"/>
+          <w:iCs w:val="0"/>
+          <w:color w:val="596169"/>
+          <w:sz w:val="16"/>
+          <w:szCs w:val="16"/>
+        </w:rPr>
+        <w:pPrChange w:id="560" w:author="Windows User" w:date="2021-11-10T21:13:00Z">
+          <w:pPr>
+            <w:pStyle w:val="NormalWeb"/>
+            <w:numPr>
+              <w:numId w:val="1"/>
+            </w:numPr>
+            <w:shd w:val="clear" w:color="auto" w:fill="FFFFFF"/>
+            <w:tabs>
+              <w:tab w:val="num" w:pos="720"/>
+            </w:tabs>
+            <w:spacing w:before="40" w:beforeAutospacing="0" w:after="0" w:afterAutospacing="0"/>
+            <w:ind w:left="320" w:hanging="360"/>
+          </w:pPr>
+        </w:pPrChange>
+      </w:pPr>
+    </w:p>
+    <w:p>
+      <w:pPr>
+        <w:pStyle w:val="NormalWeb"/>
+        <w:shd w:val="clear" w:color="auto" w:fill="FFFFFF"/>
+        <w:spacing w:before="40" w:beforeAutospacing="0" w:after="0" w:afterAutospacing="0"/>
+        <w:rPr>
+          <w:ins w:id="561" w:author="Windows User" w:date="2021-11-11T16:04:00Z"/>
+          <w:rStyle w:val="Emphasis"/>
+          <w:rFonts w:ascii="Helvetica" w:hAnsi="Helvetica" w:cs="Helvetica"/>
+          <w:b/>
+          <w:bCs/>
+          <w:i w:val="0"/>
+          <w:iCs w:val="0"/>
+          <w:color w:val="596169"/>
+          <w:sz w:val="16"/>
+          <w:szCs w:val="16"/>
+        </w:rPr>
+        <w:pPrChange w:id="562" w:author="Windows User" w:date="2021-11-10T21:13:00Z">
+          <w:pPr>
+            <w:pStyle w:val="NormalWeb"/>
+            <w:numPr>
+              <w:numId w:val="1"/>
+            </w:numPr>
+            <w:shd w:val="clear" w:color="auto" w:fill="FFFFFF"/>
+            <w:tabs>
+              <w:tab w:val="num" w:pos="720"/>
+            </w:tabs>
+            <w:spacing w:before="40" w:beforeAutospacing="0" w:after="0" w:afterAutospacing="0"/>
+            <w:ind w:left="320" w:hanging="360"/>
+          </w:pPr>
+        </w:pPrChange>
+      </w:pPr>
+      <w:ins w:id="563" w:author="Windows User" w:date="2021-11-11T16:04:00Z">
+        <w:r>
+          <w:rPr>
+            <w:rStyle w:val="Emphasis"/>
+            <w:rFonts w:ascii="Helvetica" w:hAnsi="Helvetica" w:cs="Helvetica"/>
+            <w:b/>
+            <w:bCs/>
+            <w:i w:val="0"/>
+            <w:iCs w:val="0"/>
+            <w:color w:val="596169"/>
+            <w:sz w:val="16"/>
+            <w:szCs w:val="16"/>
+          </w:rPr>
+          <w:t>Pages</w:t>
+        </w:r>
+      </w:ins>
+    </w:p>
+    <w:p>
+      <w:pPr>
+        <w:pStyle w:val="NormalWeb"/>
+        <w:shd w:val="clear" w:color="auto" w:fill="FFFFFF"/>
+        <w:spacing w:before="40" w:beforeAutospacing="0" w:after="0" w:afterAutospacing="0"/>
+        <w:rPr>
+          <w:ins w:id="564" w:author="Windows User" w:date="2021-11-10T21:27:00Z"/>
+          <w:rStyle w:val="Emphasis"/>
+          <w:rFonts w:ascii="Helvetica" w:hAnsi="Helvetica" w:cs="Helvetica"/>
+          <w:b/>
+          <w:bCs/>
+          <w:i w:val="0"/>
+          <w:iCs w:val="0"/>
+          <w:color w:val="596169"/>
+          <w:sz w:val="16"/>
+          <w:szCs w:val="16"/>
+        </w:rPr>
+        <w:pPrChange w:id="565" w:author="Windows User" w:date="2021-11-10T21:13:00Z">
+          <w:pPr>
+            <w:pStyle w:val="NormalWeb"/>
+            <w:numPr>
+              <w:numId w:val="1"/>
+            </w:numPr>
+            <w:shd w:val="clear" w:color="auto" w:fill="FFFFFF"/>
+            <w:tabs>
+              <w:tab w:val="num" w:pos="720"/>
+            </w:tabs>
+            <w:spacing w:before="40" w:beforeAutospacing="0" w:after="0" w:afterAutospacing="0"/>
+            <w:ind w:left="320" w:hanging="360"/>
+          </w:pPr>
+        </w:pPrChange>
+      </w:pPr>
+      <w:ins w:id="566" w:author="Windows User" w:date="2021-11-11T16:04:00Z">
+        <w:r>
+          <w:rPr>
+            <w:rFonts w:ascii="Helvetica" w:hAnsi="Helvetica" w:cs="Helvetica"/>
+            <w:b/>
+            <w:bCs/>
+            <w:i/>
+            <w:iCs/>
+            <w:noProof/>
+            <w:color w:val="596169"/>
+            <w:sz w:val="16"/>
+            <w:szCs w:val="16"/>
+            <w:rPrChange w:id="567">
               <w:rPr>
                 <w:noProof/>
               </w:rPr>
             </w:rPrChange>
           </w:rPr>
+          <w:lastRenderedPageBreak/>
           <w:drawing>
             <wp:inline distT="0" distB="0" distL="0" distR="0">
               <wp:extent cx="2893988" cy="2423541"/>
@@ -8566,7 +8882,7 @@
                       </pic:cNvPicPr>
                     </pic:nvPicPr>
                     <pic:blipFill>
-                      <a:blip r:embed="rId9" cstate="print"/>
+                      <a:blip r:embed="rId11" cstate="print"/>
                       <a:srcRect/>
                       <a:stretch>
                         <a:fillRect/>
@@ -8595,7 +8911,7 @@
           </w:drawing>
         </w:r>
       </w:ins>
-      <w:ins w:id="554" w:author="Windows User" w:date="2021-11-11T16:05:00Z">
+      <w:ins w:id="568" w:author="Windows User" w:date="2021-11-11T16:05:00Z">
         <w:r>
           <w:rPr>
             <w:rFonts w:ascii="Helvetica" w:hAnsi="Helvetica" w:cs="Helvetica"/>
@@ -8607,7 +8923,7 @@
             <w:color w:val="596169"/>
             <w:sz w:val="16"/>
             <w:szCs w:val="16"/>
-            <w:rPrChange w:id="555" w:author="Unknown">
+            <w:rPrChange w:id="569">
               <w:rPr>
                 <w:noProof/>
               </w:rPr>
@@ -8631,7 +8947,7 @@
                       </pic:cNvPicPr>
                     </pic:nvPicPr>
                     <pic:blipFill>
-                      <a:blip r:embed="rId10" cstate="print"/>
+                      <a:blip r:embed="rId12" cstate="print"/>
                       <a:srcRect/>
                       <a:stretch>
                         <a:fillRect/>
@@ -8667,7 +8983,7 @@
         <w:shd w:val="clear" w:color="auto" w:fill="FFFFFF"/>
         <w:spacing w:before="40" w:beforeAutospacing="0" w:after="0" w:afterAutospacing="0"/>
         <w:rPr>
-          <w:ins w:id="556" w:author="Windows User" w:date="2021-11-11T16:05:00Z"/>
+          <w:ins w:id="570" w:author="Windows User" w:date="2021-11-11T16:05:00Z"/>
           <w:rStyle w:val="Emphasis"/>
           <w:rFonts w:ascii="Helvetica" w:hAnsi="Helvetica" w:cs="Helvetica"/>
           <w:b/>
@@ -8678,7 +8994,7 @@
           <w:sz w:val="16"/>
           <w:szCs w:val="16"/>
         </w:rPr>
-        <w:pPrChange w:id="557" w:author="Windows User" w:date="2021-11-10T21:13:00Z">
+        <w:pPrChange w:id="571" w:author="Windows User" w:date="2021-11-10T21:13:00Z">
           <w:pPr>
             <w:pStyle w:val="NormalWeb"/>
             <w:numPr>
@@ -8700,7 +9016,7 @@
         <w:shd w:val="clear" w:color="auto" w:fill="FFFFFF"/>
         <w:spacing w:before="40" w:beforeAutospacing="0" w:after="0" w:afterAutospacing="0"/>
         <w:rPr>
-          <w:ins w:id="558" w:author="Windows User" w:date="2021-11-10T21:25:00Z"/>
+          <w:ins w:id="572" w:author="Windows User" w:date="2021-11-10T21:25:00Z"/>
           <w:rStyle w:val="Emphasis"/>
           <w:rFonts w:ascii="Helvetica" w:hAnsi="Helvetica" w:cs="Helvetica"/>
           <w:b/>
@@ -8711,7 +9027,7 @@
           <w:sz w:val="16"/>
           <w:szCs w:val="16"/>
         </w:rPr>
-        <w:pPrChange w:id="559" w:author="Windows User" w:date="2021-11-10T21:13:00Z">
+        <w:pPrChange w:id="573" w:author="Windows User" w:date="2021-11-10T21:13:00Z">
           <w:pPr>
             <w:pStyle w:val="NormalWeb"/>
             <w:numPr>
@@ -8733,7 +9049,7 @@
         <w:shd w:val="clear" w:color="auto" w:fill="FFFFFF"/>
         <w:spacing w:before="40" w:beforeAutospacing="0" w:after="0" w:afterAutospacing="0"/>
         <w:rPr>
-          <w:ins w:id="560" w:author="Windows User" w:date="2021-11-10T21:13:00Z"/>
+          <w:ins w:id="574" w:author="Windows User" w:date="2021-11-10T21:13:00Z"/>
           <w:rStyle w:val="Emphasis"/>
           <w:rFonts w:ascii="Helvetica" w:hAnsi="Helvetica" w:cs="Helvetica"/>
           <w:b/>
@@ -8744,7 +9060,7 @@
           <w:sz w:val="16"/>
           <w:szCs w:val="16"/>
         </w:rPr>
-        <w:pPrChange w:id="561" w:author="Windows User" w:date="2021-11-10T21:13:00Z">
+        <w:pPrChange w:id="575" w:author="Windows User" w:date="2021-11-10T21:13:00Z">
           <w:pPr>
             <w:pStyle w:val="NormalWeb"/>
             <w:numPr>
@@ -8767,7 +9083,7 @@
         <w:spacing w:before="40" w:beforeAutospacing="0" w:after="0" w:afterAutospacing="0"/>
         <w:ind w:left="320"/>
         <w:rPr>
-          <w:ins w:id="562" w:author="Windows User" w:date="2021-11-10T21:13:00Z"/>
+          <w:ins w:id="576" w:author="Windows User" w:date="2021-11-10T21:13:00Z"/>
           <w:rStyle w:val="Emphasis"/>
           <w:rFonts w:ascii="Helvetica" w:hAnsi="Helvetica" w:cs="Helvetica"/>
           <w:b/>
@@ -8778,7 +9094,7 @@
           <w:sz w:val="16"/>
           <w:szCs w:val="16"/>
         </w:rPr>
-        <w:pPrChange w:id="563" w:author="Windows User" w:date="2021-11-10T21:13:00Z">
+        <w:pPrChange w:id="577" w:author="Windows User" w:date="2021-11-10T21:13:00Z">
           <w:pPr>
             <w:pStyle w:val="NormalWeb"/>
             <w:numPr>
@@ -8797,7 +9113,7 @@
     <w:p>
       <w:pPr>
         <w:rPr>
-          <w:ins w:id="564" w:author="Windows User" w:date="2021-11-11T16:05:00Z"/>
+          <w:ins w:id="578" w:author="Windows User" w:date="2021-11-11T16:05:00Z"/>
           <w:rStyle w:val="Emphasis"/>
           <w:rFonts w:ascii="Helvetica" w:eastAsia="Times New Roman" w:hAnsi="Helvetica" w:cs="Helvetica"/>
           <w:b/>
@@ -8809,7 +9125,7 @@
           <w:szCs w:val="16"/>
         </w:rPr>
       </w:pPr>
-      <w:ins w:id="565" w:author="Windows User" w:date="2021-11-11T16:08:00Z">
+      <w:ins w:id="579" w:author="Windows User" w:date="2021-11-11T16:08:00Z">
         <w:r>
           <w:rPr>
             <w:rFonts w:ascii="Helvetica" w:hAnsi="Helvetica" w:cs="Helvetica"/>
@@ -8821,7 +9137,7 @@
             <w:color w:val="596169"/>
             <w:sz w:val="16"/>
             <w:szCs w:val="16"/>
-            <w:rPrChange w:id="566" w:author="Unknown">
+            <w:rPrChange w:id="580">
               <w:rPr>
                 <w:rFonts w:ascii="Times New Roman" w:eastAsia="Times New Roman" w:hAnsi="Times New Roman" w:cs="Times New Roman"/>
                 <w:noProof/>
@@ -8848,7 +9164,7 @@
                       </pic:cNvPicPr>
                     </pic:nvPicPr>
                     <pic:blipFill>
-                      <a:blip r:embed="rId11" cstate="print"/>
+                      <a:blip r:embed="rId13" cstate="print"/>
                       <a:srcRect/>
                       <a:stretch>
                         <a:fillRect/>
@@ -8877,7 +9193,7 @@
           </w:drawing>
         </w:r>
       </w:ins>
-      <w:ins w:id="567" w:author="Windows User" w:date="2021-11-11T16:11:00Z">
+      <w:ins w:id="581" w:author="Windows User" w:date="2021-11-11T16:11:00Z">
         <w:r>
           <w:rPr>
             <w:rFonts w:ascii="Helvetica" w:hAnsi="Helvetica" w:cs="Helvetica"/>
@@ -8889,7 +9205,7 @@
             <w:color w:val="596169"/>
             <w:sz w:val="16"/>
             <w:szCs w:val="16"/>
-            <w:rPrChange w:id="568" w:author="Unknown">
+            <w:rPrChange w:id="582">
               <w:rPr>
                 <w:rFonts w:ascii="Times New Roman" w:eastAsia="Times New Roman" w:hAnsi="Times New Roman" w:cs="Times New Roman"/>
                 <w:noProof/>
@@ -8916,7 +9232,7 @@
                       </pic:cNvPicPr>
                     </pic:nvPicPr>
                     <pic:blipFill>
-                      <a:blip r:embed="rId12" cstate="print"/>
+                      <a:blip r:embed="rId14" cstate="print"/>
                       <a:srcRect/>
                       <a:stretch>
                         <a:fillRect/>
@@ -8945,7 +9261,7 @@
           </w:drawing>
         </w:r>
       </w:ins>
-      <w:ins w:id="569" w:author="Windows User" w:date="2021-11-11T16:10:00Z">
+      <w:ins w:id="583" w:author="Windows User" w:date="2021-11-11T16:10:00Z">
         <w:r>
           <w:rPr>
             <w:rFonts w:ascii="Helvetica" w:hAnsi="Helvetica" w:cs="Helvetica"/>
@@ -8957,7 +9273,7 @@
             <w:color w:val="596169"/>
             <w:sz w:val="16"/>
             <w:szCs w:val="16"/>
-            <w:rPrChange w:id="570" w:author="Unknown">
+            <w:rPrChange w:id="584">
               <w:rPr>
                 <w:rFonts w:ascii="Times New Roman" w:eastAsia="Times New Roman" w:hAnsi="Times New Roman" w:cs="Times New Roman"/>
                 <w:noProof/>
@@ -8984,7 +9300,7 @@
                       </pic:cNvPicPr>
                     </pic:nvPicPr>
                     <pic:blipFill>
-                      <a:blip r:embed="rId13" cstate="print"/>
+                      <a:blip r:embed="rId15" cstate="print"/>
                       <a:srcRect/>
                       <a:stretch>
                         <a:fillRect/>
@@ -9013,7 +9329,7 @@
           </w:drawing>
         </w:r>
       </w:ins>
-      <w:ins w:id="571" w:author="Windows User" w:date="2021-11-11T16:05:00Z">
+      <w:ins w:id="585" w:author="Windows User" w:date="2021-11-11T16:05:00Z">
         <w:r>
           <w:rPr>
             <w:rStyle w:val="Emphasis"/>
@@ -9046,7 +9362,7 @@
           <w:sz w:val="16"/>
           <w:szCs w:val="16"/>
         </w:rPr>
-        <w:pPrChange w:id="572" w:author="Windows User" w:date="2021-11-10T21:13:00Z">
+        <w:pPrChange w:id="586" w:author="Windows User" w:date="2021-11-10T21:13:00Z">
           <w:pPr>
             <w:pStyle w:val="NormalWeb"/>
             <w:numPr>
@@ -9070,7 +9386,7 @@
           <w:szCs w:val="16"/>
         </w:rPr>
       </w:pPr>
-      <w:bookmarkStart w:id="573" w:name="_Toc87446221"/>
+      <w:bookmarkStart w:id="587" w:name="_Toc87446221"/>
       <w:r>
         <w:rPr>
           <w:rStyle w:val="Emphasis"/>
@@ -9080,7 +9396,7 @@
         </w:rPr>
         <w:t>Operations documentation</w:t>
       </w:r>
-      <w:bookmarkEnd w:id="573"/>
+      <w:bookmarkEnd w:id="587"/>
     </w:p>
     <w:p>
       <w:pPr>
@@ -9165,8 +9481,8 @@
           <w:szCs w:val="16"/>
         </w:rPr>
       </w:pPr>
-      <w:hyperlink r:id="rId14" w:history="1">
-        <w:bookmarkStart w:id="574" w:name="_Toc87446222"/>
+      <w:hyperlink r:id="rId16" w:history="1">
+        <w:bookmarkStart w:id="588" w:name="_Toc87446222"/>
         <w:r>
           <w:rPr>
             <w:rStyle w:val="Emphasis"/>
@@ -9174,7 +9490,7 @@
           </w:rPr>
           <w:t>Requirements documents</w:t>
         </w:r>
-        <w:bookmarkEnd w:id="574"/>
+        <w:bookmarkEnd w:id="588"/>
       </w:hyperlink>
     </w:p>
     <w:p>
@@ -9270,7 +9586,7 @@
           <w:szCs w:val="16"/>
         </w:rPr>
       </w:pPr>
-      <w:bookmarkStart w:id="575" w:name="_Toc87446223"/>
+      <w:bookmarkStart w:id="589" w:name="_Toc87446223"/>
       <w:r>
         <w:rPr>
           <w:rStyle w:val="Emphasis"/>
@@ -9281,7 +9597,7 @@
         <w:lastRenderedPageBreak/>
         <w:t>Support documentation</w:t>
       </w:r>
-      <w:bookmarkEnd w:id="575"/>
+      <w:bookmarkEnd w:id="589"/>
     </w:p>
     <w:p>
       <w:pPr>
@@ -9346,7 +9662,7 @@
           <w:szCs w:val="16"/>
         </w:rPr>
       </w:pPr>
-      <w:bookmarkStart w:id="576" w:name="_Toc87446224"/>
+      <w:bookmarkStart w:id="590" w:name="_Toc87446224"/>
       <w:r>
         <w:rPr>
           <w:rStyle w:val="Emphasis"/>
@@ -9357,7 +9673,7 @@
         <w:lastRenderedPageBreak/>
         <w:t>System documentation</w:t>
       </w:r>
-      <w:bookmarkEnd w:id="576"/>
+      <w:bookmarkEnd w:id="590"/>
     </w:p>
     <w:p>
       <w:pPr>
@@ -9452,7 +9768,7 @@
           <w:szCs w:val="16"/>
         </w:rPr>
       </w:pPr>
-      <w:bookmarkStart w:id="577" w:name="_Toc87446225"/>
+      <w:bookmarkStart w:id="591" w:name="_Toc87446225"/>
       <w:r>
         <w:rPr>
           <w:rStyle w:val="Emphasis"/>
@@ -9463,7 +9779,7 @@
         <w:lastRenderedPageBreak/>
         <w:t>User documentation</w:t>
       </w:r>
-      <w:bookmarkEnd w:id="577"/>
+      <w:bookmarkEnd w:id="591"/>
     </w:p>
     <w:p>
       <w:pPr>
@@ -10714,35 +11030,6 @@
         </w:p>
       </w:docPartBody>
     </w:docPart>
-    <w:docPart>
-      <w:docPartPr>
-        <w:name w:val="198325D91DD744249BB2EC2C74F01397"/>
-        <w:category>
-          <w:name w:val="General"/>
-          <w:gallery w:val="placeholder"/>
-        </w:category>
-        <w:types>
-          <w:type w:val="bbPlcHdr"/>
-        </w:types>
-        <w:behaviors>
-          <w:behavior w:val="content"/>
-        </w:behaviors>
-        <w:guid w:val="{655B7DDE-3F4C-4D5D-94F8-5904483F5D56}"/>
-      </w:docPartPr>
-      <w:docPartBody>
-        <w:p>
-          <w:pPr>
-            <w:pStyle w:val="198325D91DD744249BB2EC2C74F01397"/>
-          </w:pPr>
-          <w:r>
-            <w:rPr>
-              <w:color w:val="4F81BD" w:themeColor="accent1"/>
-            </w:rPr>
-            <w:t>[Type the author name]</w:t>
-          </w:r>
-        </w:p>
-      </w:docPartBody>
-    </w:docPart>
   </w:docParts>
 </w:glossaryDocument>
 </file>
@@ -10822,6 +11109,7 @@
     <w:rsid w:val="004F6343"/>
     <w:rsid w:val="00A4032A"/>
     <w:rsid w:val="00DF5808"/>
+    <w:rsid w:val="00E87F30"/>
   </w:rsids>
   <m:mathPr>
     <m:mathFont m:val="Cambria Math"/>

</xml_diff>